<commit_message>
- Comment code in SQLQuery - Build Release jar file - Test SELECT query
</commit_message>
<xml_diff>
--- a/báo cáo/danh sách tính năng.docx
+++ b/báo cáo/danh sách tính năng.docx
@@ -2,11 +2,11 @@
 <file path=word/document.xml><?xml version="1.0" encoding="utf-8"?>
 <w:document xmlns:wpc="http://schemas.microsoft.com/office/word/2010/wordprocessingCanvas" xmlns:cx="http://schemas.microsoft.com/office/drawing/2014/chartex" xmlns:cx1="http://schemas.microsoft.com/office/drawing/2015/9/8/chartex" xmlns:cx2="http://schemas.microsoft.com/office/drawing/2015/10/21/chartex" xmlns:cx3="http://schemas.microsoft.com/office/drawing/2016/5/9/chartex" xmlns:cx4="http://schemas.microsoft.com/office/drawing/2016/5/10/chartex" xmlns:cx5="http://schemas.microsoft.com/office/drawing/2016/5/11/chartex" xmlns:cx6="http://schemas.microsoft.com/office/drawing/2016/5/12/chartex" xmlns:cx7="http://schemas.microsoft.com/office/drawing/2016/5/13/chartex" xmlns:cx8="http://schemas.microsoft.com/office/drawing/2016/5/14/chartex" xmlns:mc="http://schemas.openxmlformats.org/markup-compatibility/2006" xmlns:aink="http://schemas.microsoft.com/office/drawing/2016/ink" xmlns:am3d="http://schemas.microsoft.com/office/drawing/2017/model3d" xmlns:o="urn:schemas-microsoft-com:office:office" xmlns:r="http://schemas.openxmlformats.org/officeDocument/2006/relationships" xmlns:m="http://schemas.openxmlformats.org/officeDocument/2006/math" xmlns:v="urn:schemas-microsoft-com:vml" xmlns:wp14="http://schemas.microsoft.com/office/word/2010/wordprocessingDrawing" xmlns:wp="http://schemas.openxmlformats.org/drawingml/2006/wordprocessingDrawing" xmlns:w10="urn:schemas-microsoft-com:office:word" xmlns:w="http://schemas.openxmlformats.org/wordprocessingml/2006/main" xmlns:w14="http://schemas.microsoft.com/office/word/2010/wordml" xmlns:w15="http://schemas.microsoft.com/office/word/2012/wordml" xmlns:w16cid="http://schemas.microsoft.com/office/word/2016/wordml/cid" xmlns:w16se="http://schemas.microsoft.com/office/word/2015/wordml/symex" xmlns:wpg="http://schemas.microsoft.com/office/word/2010/wordprocessingGroup" xmlns:wpi="http://schemas.microsoft.com/office/word/2010/wordprocessingInk" xmlns:wne="http://schemas.microsoft.com/office/word/2006/wordml" xmlns:wps="http://schemas.microsoft.com/office/word/2010/wordprocessingShape" mc:Ignorable="w14 w15 w16se w16cid wp14">
   <w:body>
-    <w:bookmarkStart w:id="0" w:name="_Toc321147149" w:displacedByCustomXml="next"/>
-    <w:bookmarkStart w:id="1" w:name="_Toc318188227" w:displacedByCustomXml="next"/>
+    <w:bookmarkStart w:id="0" w:name="_Toc321147011" w:displacedByCustomXml="next"/>
+    <w:bookmarkStart w:id="1" w:name="_Toc318189312" w:displacedByCustomXml="next"/>
     <w:bookmarkStart w:id="2" w:name="_Toc318188327" w:displacedByCustomXml="next"/>
-    <w:bookmarkStart w:id="3" w:name="_Toc318189312" w:displacedByCustomXml="next"/>
-    <w:bookmarkStart w:id="4" w:name="_Toc321147011" w:displacedByCustomXml="next"/>
+    <w:bookmarkStart w:id="3" w:name="_Toc318188227" w:displacedByCustomXml="next"/>
+    <w:bookmarkStart w:id="4" w:name="_Toc321147149" w:displacedByCustomXml="next"/>
     <w:sdt>
       <w:sdtPr>
         <w:rPr>
@@ -27,7 +27,7 @@
       <w:sdtContent>
         <w:p>
           <w:pPr>
-            <w:pStyle w:val="NoSpacing"/>
+            <w:pStyle w:val="KhngDncch"/>
             <w:rPr>
               <w:sz w:val="24"/>
             </w:rPr>
@@ -104,7 +104,7 @@
                                 <w:sdtContent>
                                   <w:p>
                                     <w:pPr>
-                                      <w:pStyle w:val="Title"/>
+                                      <w:pStyle w:val="Tiu"/>
                                       <w:shd w:val="clear" w:color="auto" w:fill="007789" w:themeFill="accent1" w:themeFillShade="BF"/>
                                       <w:rPr>
                                         <w:color w:val="FFFFFF" w:themeColor="background1"/>
@@ -112,76 +112,20 @@
                                         <w:szCs w:val="72"/>
                                       </w:rPr>
                                     </w:pPr>
-                                    <w:proofErr w:type="spellStart"/>
                                     <w:r>
                                       <w:rPr>
                                         <w:color w:val="FFFFFF" w:themeColor="background1"/>
                                         <w:sz w:val="72"/>
                                         <w:szCs w:val="72"/>
                                       </w:rPr>
-                                      <w:t>Danh</w:t>
+                                      <w:t>Danh sách tính năng</w:t>
                                     </w:r>
-                                    <w:proofErr w:type="spellEnd"/>
-                                    <w:r>
-                                      <w:rPr>
-                                        <w:color w:val="FFFFFF" w:themeColor="background1"/>
-                                        <w:sz w:val="72"/>
-                                        <w:szCs w:val="72"/>
-                                      </w:rPr>
-                                      <w:t xml:space="preserve"> </w:t>
-                                    </w:r>
-                                    <w:proofErr w:type="spellStart"/>
-                                    <w:r>
-                                      <w:rPr>
-                                        <w:color w:val="FFFFFF" w:themeColor="background1"/>
-                                        <w:sz w:val="72"/>
-                                        <w:szCs w:val="72"/>
-                                      </w:rPr>
-                                      <w:t>sách</w:t>
-                                    </w:r>
-                                    <w:proofErr w:type="spellEnd"/>
-                                    <w:r>
-                                      <w:rPr>
-                                        <w:color w:val="FFFFFF" w:themeColor="background1"/>
-                                        <w:sz w:val="72"/>
-                                        <w:szCs w:val="72"/>
-                                      </w:rPr>
-                                      <w:t xml:space="preserve"> </w:t>
-                                    </w:r>
-                                    <w:proofErr w:type="spellStart"/>
-                                    <w:r>
-                                      <w:rPr>
-                                        <w:color w:val="FFFFFF" w:themeColor="background1"/>
-                                        <w:sz w:val="72"/>
-                                        <w:szCs w:val="72"/>
-                                      </w:rPr>
-                                      <w:t>tính</w:t>
-                                    </w:r>
-                                    <w:proofErr w:type="spellEnd"/>
-                                    <w:r>
-                                      <w:rPr>
-                                        <w:color w:val="FFFFFF" w:themeColor="background1"/>
-                                        <w:sz w:val="72"/>
-                                        <w:szCs w:val="72"/>
-                                      </w:rPr>
-                                      <w:t xml:space="preserve"> </w:t>
-                                    </w:r>
-                                    <w:proofErr w:type="spellStart"/>
-                                    <w:r>
-                                      <w:rPr>
-                                        <w:color w:val="FFFFFF" w:themeColor="background1"/>
-                                        <w:sz w:val="72"/>
-                                        <w:szCs w:val="72"/>
-                                      </w:rPr>
-                                      <w:t>năng</w:t>
-                                    </w:r>
-                                    <w:proofErr w:type="spellEnd"/>
                                   </w:p>
                                 </w:sdtContent>
                               </w:sdt>
                               <w:p>
                                 <w:pPr>
-                                  <w:pStyle w:val="Subtitle"/>
+                                  <w:pStyle w:val="Tiuphu"/>
                                   <w:shd w:val="clear" w:color="auto" w:fill="007789" w:themeFill="accent1" w:themeFillShade="BF"/>
                                   <w:rPr>
                                     <w:color w:val="FFFFFF" w:themeColor="background1"/>
@@ -554,20 +498,14 @@
                                   </w:sdtPr>
                                   <w:sdtEndPr/>
                                   <w:sdtContent>
-                                    <w:proofErr w:type="spellStart"/>
                                     <w:r>
-                                      <w:t>Nhóm</w:t>
-                                    </w:r>
-                                    <w:proofErr w:type="spellEnd"/>
-                                    <w:r>
-                                      <w:t xml:space="preserve"> 2</w:t>
+                                      <w:t>Nhóm 2</w:t>
                                     </w:r>
                                   </w:sdtContent>
                                 </w:sdt>
                                 <w:r>
                                   <w:t> | </w:t>
                                 </w:r>
-                                <w:proofErr w:type="spellStart"/>
                                 <w:sdt>
                                   <w:sdtPr>
                                     <w:alias w:val="Course Title"/>
@@ -579,49 +517,8 @@
                                   <w:sdtEndPr/>
                                   <w:sdtContent>
                                     <w:r>
-                                      <w:t>Mẫu</w:t>
+                                      <w:t>Mẫu thiết kế hướng đối tượng</w:t>
                                     </w:r>
-                                    <w:proofErr w:type="spellEnd"/>
-                                    <w:r>
-                                      <w:t xml:space="preserve"> </w:t>
-                                    </w:r>
-                                    <w:proofErr w:type="spellStart"/>
-                                    <w:r>
-                                      <w:t>thiết</w:t>
-                                    </w:r>
-                                    <w:proofErr w:type="spellEnd"/>
-                                    <w:r>
-                                      <w:t xml:space="preserve"> </w:t>
-                                    </w:r>
-                                    <w:proofErr w:type="spellStart"/>
-                                    <w:r>
-                                      <w:t>kế</w:t>
-                                    </w:r>
-                                    <w:proofErr w:type="spellEnd"/>
-                                    <w:r>
-                                      <w:t xml:space="preserve"> </w:t>
-                                    </w:r>
-                                    <w:proofErr w:type="spellStart"/>
-                                    <w:r>
-                                      <w:t>hướng</w:t>
-                                    </w:r>
-                                    <w:proofErr w:type="spellEnd"/>
-                                    <w:r>
-                                      <w:t xml:space="preserve"> </w:t>
-                                    </w:r>
-                                    <w:proofErr w:type="spellStart"/>
-                                    <w:r>
-                                      <w:t>đối</w:t>
-                                    </w:r>
-                                    <w:proofErr w:type="spellEnd"/>
-                                    <w:r>
-                                      <w:t xml:space="preserve"> </w:t>
-                                    </w:r>
-                                    <w:proofErr w:type="spellStart"/>
-                                    <w:r>
-                                      <w:t>tượng</w:t>
-                                    </w:r>
-                                    <w:proofErr w:type="spellEnd"/>
                                   </w:sdtContent>
                                 </w:sdt>
                               </w:p>
@@ -804,7 +701,6 @@
                                     <w:szCs w:val="32"/>
                                   </w:rPr>
                                 </w:pPr>
-                                <w:proofErr w:type="spellStart"/>
                                 <w:r>
                                   <w:rPr>
                                     <w:rFonts w:asciiTheme="majorHAnsi" w:hAnsiTheme="majorHAnsi" w:cs="Segoe UI"/>
@@ -812,37 +708,7 @@
                                     <w:sz w:val="32"/>
                                     <w:szCs w:val="32"/>
                                   </w:rPr>
-                                  <w:t>Xây</w:t>
-                                </w:r>
-                                <w:proofErr w:type="spellEnd"/>
-                                <w:r>
-                                  <w:rPr>
-                                    <w:rFonts w:asciiTheme="majorHAnsi" w:hAnsiTheme="majorHAnsi" w:cs="Segoe UI"/>
-                                    <w:i/>
-                                    <w:sz w:val="32"/>
-                                    <w:szCs w:val="32"/>
-                                  </w:rPr>
-                                  <w:t xml:space="preserve"> </w:t>
-                                </w:r>
-                                <w:proofErr w:type="spellStart"/>
-                                <w:r>
-                                  <w:rPr>
-                                    <w:rFonts w:asciiTheme="majorHAnsi" w:hAnsiTheme="majorHAnsi" w:cs="Segoe UI"/>
-                                    <w:i/>
-                                    <w:sz w:val="32"/>
-                                    <w:szCs w:val="32"/>
-                                  </w:rPr>
-                                  <w:t>dựng</w:t>
-                                </w:r>
-                                <w:proofErr w:type="spellEnd"/>
-                                <w:r>
-                                  <w:rPr>
-                                    <w:rFonts w:asciiTheme="majorHAnsi" w:hAnsiTheme="majorHAnsi" w:cs="Segoe UI"/>
-                                    <w:i/>
-                                    <w:sz w:val="32"/>
-                                    <w:szCs w:val="32"/>
-                                  </w:rPr>
-                                  <w:t xml:space="preserve"> database access management (DAM) framework </w:t>
+                                  <w:t xml:space="preserve">Xây dựng database access management (DAM) framework </w:t>
                                 </w:r>
                               </w:p>
                             </w:txbxContent>
@@ -929,11 +795,14 @@
           <w:r>
             <w:br w:type="page"/>
           </w:r>
-          <w:bookmarkStart w:id="5" w:name="_GoBack"/>
-          <w:bookmarkEnd w:id="5"/>
         </w:p>
         <w:sdt>
           <w:sdtPr>
+            <w:rPr>
+              <w:rFonts w:asciiTheme="minorHAnsi" w:eastAsiaTheme="minorHAnsi" w:hAnsiTheme="minorHAnsi" w:cstheme="minorBidi"/>
+              <w:color w:val="595959" w:themeColor="text1" w:themeTint="A6"/>
+              <w:sz w:val="20"/>
+            </w:rPr>
             <w:id w:val="1961989637"/>
             <w:docPartObj>
               <w:docPartGallery w:val="Table of Contents"/>
@@ -942,36 +811,23 @@
           </w:sdtPr>
           <w:sdtEndPr>
             <w:rPr>
-              <w:rFonts w:asciiTheme="minorHAnsi" w:eastAsiaTheme="minorHAnsi" w:hAnsiTheme="minorHAnsi" w:cstheme="minorBidi"/>
               <w:b/>
               <w:bCs/>
               <w:noProof/>
-              <w:color w:val="595959" w:themeColor="text1" w:themeTint="A6"/>
-              <w:sz w:val="20"/>
             </w:rPr>
           </w:sdtEndPr>
           <w:sdtContent>
             <w:p>
               <w:pPr>
-                <w:pStyle w:val="TOCHeading"/>
+                <w:pStyle w:val="uMucluc"/>
               </w:pPr>
-              <w:proofErr w:type="spellStart"/>
               <w:r>
-                <w:t>Mục</w:t>
+                <w:t>Mục lục</w:t>
               </w:r>
-              <w:proofErr w:type="spellEnd"/>
-              <w:r>
-                <w:t xml:space="preserve"> </w:t>
-              </w:r>
-              <w:proofErr w:type="spellStart"/>
-              <w:r>
-                <w:t>lục</w:t>
-              </w:r>
-              <w:proofErr w:type="spellEnd"/>
             </w:p>
             <w:p>
               <w:pPr>
-                <w:pStyle w:val="TOC1"/>
+                <w:pStyle w:val="Mucluc1"/>
                 <w:tabs>
                   <w:tab w:val="left" w:pos="400"/>
                   <w:tab w:val="right" w:leader="dot" w:pos="8630"/>
@@ -997,7 +853,7 @@
               <w:hyperlink w:anchor="_Toc486796668" w:history="1">
                 <w:r>
                   <w:rPr>
-                    <w:rStyle w:val="Hyperlink"/>
+                    <w:rStyle w:val="Siuktni"/>
                     <w:noProof/>
                   </w:rPr>
                   <w:t>I.</w:t>
@@ -1015,7 +871,7 @@
                 </w:r>
                 <w:r>
                   <w:rPr>
-                    <w:rStyle w:val="Hyperlink"/>
+                    <w:rStyle w:val="Siuktni"/>
                     <w:noProof/>
                   </w:rPr>
                   <w:t>Liệt kê các chức năng chính</w:t>
@@ -1092,68 +948,26 @@
     </w:sdt>
     <w:p>
       <w:pPr>
-        <w:pStyle w:val="Heading1"/>
+        <w:pStyle w:val="u1"/>
         <w:numPr>
           <w:ilvl w:val="0"/>
           <w:numId w:val="28"/>
         </w:numPr>
       </w:pPr>
-      <w:bookmarkStart w:id="6" w:name="_Toc486796668"/>
+      <w:bookmarkStart w:id="5" w:name="_Toc486796668"/>
       <w:bookmarkEnd w:id="4"/>
       <w:bookmarkEnd w:id="3"/>
       <w:bookmarkEnd w:id="2"/>
       <w:bookmarkEnd w:id="1"/>
       <w:bookmarkEnd w:id="0"/>
-      <w:proofErr w:type="spellStart"/>
       <w:r>
-        <w:t>Liệt</w:t>
+        <w:t>Liệt kê các chức năng chính</w:t>
       </w:r>
-      <w:proofErr w:type="spellEnd"/>
-      <w:r>
-        <w:t xml:space="preserve"> </w:t>
-      </w:r>
-      <w:proofErr w:type="spellStart"/>
-      <w:r>
-        <w:t>kê</w:t>
-      </w:r>
-      <w:proofErr w:type="spellEnd"/>
-      <w:r>
-        <w:t xml:space="preserve"> </w:t>
-      </w:r>
-      <w:proofErr w:type="spellStart"/>
-      <w:r>
-        <w:t>các</w:t>
-      </w:r>
-      <w:proofErr w:type="spellEnd"/>
-      <w:r>
-        <w:t xml:space="preserve"> </w:t>
-      </w:r>
-      <w:proofErr w:type="spellStart"/>
-      <w:r>
-        <w:t>chức</w:t>
-      </w:r>
-      <w:proofErr w:type="spellEnd"/>
-      <w:r>
-        <w:t xml:space="preserve"> </w:t>
-      </w:r>
-      <w:proofErr w:type="spellStart"/>
-      <w:r>
-        <w:t>năng</w:t>
-      </w:r>
-      <w:proofErr w:type="spellEnd"/>
-      <w:r>
-        <w:t xml:space="preserve"> </w:t>
-      </w:r>
-      <w:proofErr w:type="spellStart"/>
-      <w:r>
-        <w:t>chính</w:t>
-      </w:r>
-      <w:bookmarkEnd w:id="6"/>
-      <w:proofErr w:type="spellEnd"/>
+      <w:bookmarkEnd w:id="5"/>
     </w:p>
     <w:tbl>
       <w:tblPr>
-        <w:tblStyle w:val="GridTable4-Accent3"/>
+        <w:tblStyle w:val="BangLi4-Nhnmanh3"/>
         <w:tblW w:w="0" w:type="auto"/>
         <w:tblLook w:val="04A0" w:firstRow="1" w:lastRow="0" w:firstColumn="1" w:lastColumn="0" w:noHBand="0" w:noVBand="1"/>
       </w:tblPr>
@@ -1179,52 +993,14 @@
                 <w:szCs w:val="26"/>
               </w:rPr>
             </w:pPr>
-            <w:proofErr w:type="spellStart"/>
             <w:r>
               <w:rPr>
                 <w:rFonts w:ascii="Times New Roman" w:hAnsi="Times New Roman" w:cs="Times New Roman"/>
                 <w:sz w:val="26"/>
                 <w:szCs w:val="26"/>
               </w:rPr>
-              <w:t>Tên</w:t>
+              <w:t>Tên chức năng</w:t>
             </w:r>
-            <w:proofErr w:type="spellEnd"/>
-            <w:r>
-              <w:rPr>
-                <w:rFonts w:ascii="Times New Roman" w:hAnsi="Times New Roman" w:cs="Times New Roman"/>
-                <w:sz w:val="26"/>
-                <w:szCs w:val="26"/>
-              </w:rPr>
-              <w:t xml:space="preserve"> </w:t>
-            </w:r>
-            <w:proofErr w:type="spellStart"/>
-            <w:r>
-              <w:rPr>
-                <w:rFonts w:ascii="Times New Roman" w:hAnsi="Times New Roman" w:cs="Times New Roman"/>
-                <w:sz w:val="26"/>
-                <w:szCs w:val="26"/>
-              </w:rPr>
-              <w:t>chức</w:t>
-            </w:r>
-            <w:proofErr w:type="spellEnd"/>
-            <w:r>
-              <w:rPr>
-                <w:rFonts w:ascii="Times New Roman" w:hAnsi="Times New Roman" w:cs="Times New Roman"/>
-                <w:sz w:val="26"/>
-                <w:szCs w:val="26"/>
-              </w:rPr>
-              <w:t xml:space="preserve"> </w:t>
-            </w:r>
-            <w:proofErr w:type="spellStart"/>
-            <w:r>
-              <w:rPr>
-                <w:rFonts w:ascii="Times New Roman" w:hAnsi="Times New Roman" w:cs="Times New Roman"/>
-                <w:sz w:val="26"/>
-                <w:szCs w:val="26"/>
-              </w:rPr>
-              <w:t>năng</w:t>
-            </w:r>
-            <w:proofErr w:type="spellEnd"/>
           </w:p>
         </w:tc>
         <w:tc>
@@ -1241,70 +1017,14 @@
                 <w:szCs w:val="26"/>
               </w:rPr>
             </w:pPr>
-            <w:proofErr w:type="spellStart"/>
             <w:r>
               <w:rPr>
                 <w:rFonts w:ascii="Times New Roman" w:hAnsi="Times New Roman" w:cs="Times New Roman"/>
                 <w:sz w:val="26"/>
                 <w:szCs w:val="26"/>
               </w:rPr>
-              <w:t>Mức</w:t>
+              <w:t>Mức độ hoàn thành</w:t>
             </w:r>
-            <w:proofErr w:type="spellEnd"/>
-            <w:r>
-              <w:rPr>
-                <w:rFonts w:ascii="Times New Roman" w:hAnsi="Times New Roman" w:cs="Times New Roman"/>
-                <w:sz w:val="26"/>
-                <w:szCs w:val="26"/>
-              </w:rPr>
-              <w:t xml:space="preserve"> </w:t>
-            </w:r>
-            <w:proofErr w:type="spellStart"/>
-            <w:r>
-              <w:rPr>
-                <w:rFonts w:ascii="Times New Roman" w:hAnsi="Times New Roman" w:cs="Times New Roman"/>
-                <w:sz w:val="26"/>
-                <w:szCs w:val="26"/>
-              </w:rPr>
-              <w:t>độ</w:t>
-            </w:r>
-            <w:proofErr w:type="spellEnd"/>
-            <w:r>
-              <w:rPr>
-                <w:rFonts w:ascii="Times New Roman" w:hAnsi="Times New Roman" w:cs="Times New Roman"/>
-                <w:sz w:val="26"/>
-                <w:szCs w:val="26"/>
-              </w:rPr>
-              <w:t xml:space="preserve"> </w:t>
-            </w:r>
-            <w:proofErr w:type="spellStart"/>
-            <w:r>
-              <w:rPr>
-                <w:rFonts w:ascii="Times New Roman" w:hAnsi="Times New Roman" w:cs="Times New Roman"/>
-                <w:sz w:val="26"/>
-                <w:szCs w:val="26"/>
-              </w:rPr>
-              <w:t>hoàn</w:t>
-            </w:r>
-            <w:proofErr w:type="spellEnd"/>
-            <w:r>
-              <w:rPr>
-                <w:rFonts w:ascii="Times New Roman" w:hAnsi="Times New Roman" w:cs="Times New Roman"/>
-                <w:sz w:val="26"/>
-                <w:szCs w:val="26"/>
-              </w:rPr>
-              <w:t xml:space="preserve"> </w:t>
-            </w:r>
-            <w:proofErr w:type="spellStart"/>
-            <w:r>
-              <w:rPr>
-                <w:rFonts w:ascii="Times New Roman" w:hAnsi="Times New Roman" w:cs="Times New Roman"/>
-                <w:sz w:val="26"/>
-                <w:szCs w:val="26"/>
-              </w:rPr>
-              <w:t>thành</w:t>
-            </w:r>
-            <w:proofErr w:type="spellEnd"/>
           </w:p>
         </w:tc>
       </w:tr>
@@ -1319,7 +1039,7 @@
           </w:tcPr>
           <w:p>
             <w:pPr>
-              <w:pStyle w:val="ListParagraph"/>
+              <w:pStyle w:val="oancuaDanhsach"/>
               <w:numPr>
                 <w:ilvl w:val="0"/>
                 <w:numId w:val="30"/>
@@ -1336,180 +1056,16 @@
                 <w:sz w:val="26"/>
                 <w:szCs w:val="26"/>
               </w:rPr>
-              <w:t xml:space="preserve">Cho </w:t>
+              <w:t xml:space="preserve">Cho phép mapping bảng </w:t>
             </w:r>
-            <w:proofErr w:type="spellStart"/>
             <w:r>
               <w:rPr>
                 <w:rFonts w:ascii="Times New Roman" w:hAnsi="Times New Roman" w:cs="Times New Roman"/>
                 <w:sz w:val="26"/>
                 <w:szCs w:val="26"/>
               </w:rPr>
-              <w:t>phép</w:t>
+              <w:t>dữ liệu thành object tương ứng của người dùng</w:t>
             </w:r>
-            <w:proofErr w:type="spellEnd"/>
-            <w:r>
-              <w:rPr>
-                <w:rFonts w:ascii="Times New Roman" w:hAnsi="Times New Roman" w:cs="Times New Roman"/>
-                <w:sz w:val="26"/>
-                <w:szCs w:val="26"/>
-              </w:rPr>
-              <w:t xml:space="preserve"> mapping </w:t>
-            </w:r>
-            <w:proofErr w:type="spellStart"/>
-            <w:r>
-              <w:rPr>
-                <w:rFonts w:ascii="Times New Roman" w:hAnsi="Times New Roman" w:cs="Times New Roman"/>
-                <w:sz w:val="26"/>
-                <w:szCs w:val="26"/>
-              </w:rPr>
-              <w:t>bảng</w:t>
-            </w:r>
-            <w:proofErr w:type="spellEnd"/>
-            <w:r>
-              <w:rPr>
-                <w:rFonts w:ascii="Times New Roman" w:hAnsi="Times New Roman" w:cs="Times New Roman"/>
-                <w:sz w:val="26"/>
-                <w:szCs w:val="26"/>
-              </w:rPr>
-              <w:t xml:space="preserve"> </w:t>
-            </w:r>
-            <w:proofErr w:type="spellStart"/>
-            <w:r>
-              <w:rPr>
-                <w:rFonts w:ascii="Times New Roman" w:hAnsi="Times New Roman" w:cs="Times New Roman"/>
-                <w:sz w:val="26"/>
-                <w:szCs w:val="26"/>
-              </w:rPr>
-              <w:t>dữ</w:t>
-            </w:r>
-            <w:proofErr w:type="spellEnd"/>
-            <w:r>
-              <w:rPr>
-                <w:rFonts w:ascii="Times New Roman" w:hAnsi="Times New Roman" w:cs="Times New Roman"/>
-                <w:sz w:val="26"/>
-                <w:szCs w:val="26"/>
-              </w:rPr>
-              <w:t xml:space="preserve"> </w:t>
-            </w:r>
-            <w:proofErr w:type="spellStart"/>
-            <w:r>
-              <w:rPr>
-                <w:rFonts w:ascii="Times New Roman" w:hAnsi="Times New Roman" w:cs="Times New Roman"/>
-                <w:sz w:val="26"/>
-                <w:szCs w:val="26"/>
-              </w:rPr>
-              <w:t>liệu</w:t>
-            </w:r>
-            <w:proofErr w:type="spellEnd"/>
-            <w:r>
-              <w:rPr>
-                <w:rFonts w:ascii="Times New Roman" w:hAnsi="Times New Roman" w:cs="Times New Roman"/>
-                <w:sz w:val="26"/>
-                <w:szCs w:val="26"/>
-              </w:rPr>
-              <w:t xml:space="preserve"> </w:t>
-            </w:r>
-            <w:proofErr w:type="spellStart"/>
-            <w:r>
-              <w:rPr>
-                <w:rFonts w:ascii="Times New Roman" w:hAnsi="Times New Roman" w:cs="Times New Roman"/>
-                <w:sz w:val="26"/>
-                <w:szCs w:val="26"/>
-              </w:rPr>
-              <w:t>thành</w:t>
-            </w:r>
-            <w:proofErr w:type="spellEnd"/>
-            <w:r>
-              <w:rPr>
-                <w:rFonts w:ascii="Times New Roman" w:hAnsi="Times New Roman" w:cs="Times New Roman"/>
-                <w:sz w:val="26"/>
-                <w:szCs w:val="26"/>
-              </w:rPr>
-              <w:t xml:space="preserve"> object </w:t>
-            </w:r>
-            <w:proofErr w:type="spellStart"/>
-            <w:r>
-              <w:rPr>
-                <w:rFonts w:ascii="Times New Roman" w:hAnsi="Times New Roman" w:cs="Times New Roman"/>
-                <w:sz w:val="26"/>
-                <w:szCs w:val="26"/>
-              </w:rPr>
-              <w:t>tương</w:t>
-            </w:r>
-            <w:proofErr w:type="spellEnd"/>
-            <w:r>
-              <w:rPr>
-                <w:rFonts w:ascii="Times New Roman" w:hAnsi="Times New Roman" w:cs="Times New Roman"/>
-                <w:sz w:val="26"/>
-                <w:szCs w:val="26"/>
-              </w:rPr>
-              <w:t xml:space="preserve"> </w:t>
-            </w:r>
-            <w:proofErr w:type="spellStart"/>
-            <w:r>
-              <w:rPr>
-                <w:rFonts w:ascii="Times New Roman" w:hAnsi="Times New Roman" w:cs="Times New Roman"/>
-                <w:sz w:val="26"/>
-                <w:szCs w:val="26"/>
-              </w:rPr>
-              <w:t>ứng</w:t>
-            </w:r>
-            <w:proofErr w:type="spellEnd"/>
-            <w:r>
-              <w:rPr>
-                <w:rFonts w:ascii="Times New Roman" w:hAnsi="Times New Roman" w:cs="Times New Roman"/>
-                <w:sz w:val="26"/>
-                <w:szCs w:val="26"/>
-              </w:rPr>
-              <w:t xml:space="preserve"> </w:t>
-            </w:r>
-            <w:proofErr w:type="spellStart"/>
-            <w:r>
-              <w:rPr>
-                <w:rFonts w:ascii="Times New Roman" w:hAnsi="Times New Roman" w:cs="Times New Roman"/>
-                <w:sz w:val="26"/>
-                <w:szCs w:val="26"/>
-              </w:rPr>
-              <w:t>của</w:t>
-            </w:r>
-            <w:proofErr w:type="spellEnd"/>
-            <w:r>
-              <w:rPr>
-                <w:rFonts w:ascii="Times New Roman" w:hAnsi="Times New Roman" w:cs="Times New Roman"/>
-                <w:sz w:val="26"/>
-                <w:szCs w:val="26"/>
-              </w:rPr>
-              <w:t xml:space="preserve"> </w:t>
-            </w:r>
-            <w:proofErr w:type="spellStart"/>
-            <w:r>
-              <w:rPr>
-                <w:rFonts w:ascii="Times New Roman" w:hAnsi="Times New Roman" w:cs="Times New Roman"/>
-                <w:sz w:val="26"/>
-                <w:szCs w:val="26"/>
-              </w:rPr>
-              <w:t>người</w:t>
-            </w:r>
-            <w:proofErr w:type="spellEnd"/>
-            <w:r>
-              <w:rPr>
-                <w:rFonts w:ascii="Times New Roman" w:hAnsi="Times New Roman" w:cs="Times New Roman"/>
-                <w:sz w:val="26"/>
-                <w:szCs w:val="26"/>
-              </w:rPr>
-              <w:t xml:space="preserve"> </w:t>
-            </w:r>
-            <w:proofErr w:type="spellStart"/>
-            <w:r>
-              <w:rPr>
-                <w:rFonts w:ascii="Times New Roman" w:hAnsi="Times New Roman" w:cs="Times New Roman"/>
-                <w:sz w:val="26"/>
-                <w:szCs w:val="26"/>
-              </w:rPr>
-              <w:t>dùng</w:t>
-            </w:r>
-            <w:proofErr w:type="spellEnd"/>
           </w:p>
         </w:tc>
         <w:tc>
@@ -1545,7 +1101,7 @@
           </w:tcPr>
           <w:p>
             <w:pPr>
-              <w:pStyle w:val="ListParagraph"/>
+              <w:pStyle w:val="oancuaDanhsach"/>
               <w:numPr>
                 <w:ilvl w:val="0"/>
                 <w:numId w:val="30"/>
@@ -1562,97 +1118,7 @@
                 <w:sz w:val="26"/>
                 <w:szCs w:val="26"/>
               </w:rPr>
-              <w:t xml:space="preserve">Cho </w:t>
-            </w:r>
-            <w:proofErr w:type="spellStart"/>
-            <w:r>
-              <w:rPr>
-                <w:rFonts w:ascii="Times New Roman" w:hAnsi="Times New Roman" w:cs="Times New Roman"/>
-                <w:sz w:val="26"/>
-                <w:szCs w:val="26"/>
-              </w:rPr>
-              <w:t>phép</w:t>
-            </w:r>
-            <w:proofErr w:type="spellEnd"/>
-            <w:r>
-              <w:rPr>
-                <w:rFonts w:ascii="Times New Roman" w:hAnsi="Times New Roman" w:cs="Times New Roman"/>
-                <w:sz w:val="26"/>
-                <w:szCs w:val="26"/>
-              </w:rPr>
-              <w:t xml:space="preserve"> </w:t>
-            </w:r>
-            <w:proofErr w:type="spellStart"/>
-            <w:r>
-              <w:rPr>
-                <w:rFonts w:ascii="Times New Roman" w:hAnsi="Times New Roman" w:cs="Times New Roman"/>
-                <w:sz w:val="26"/>
-                <w:szCs w:val="26"/>
-              </w:rPr>
-              <w:t>các</w:t>
-            </w:r>
-            <w:proofErr w:type="spellEnd"/>
-            <w:r>
-              <w:rPr>
-                <w:rFonts w:ascii="Times New Roman" w:hAnsi="Times New Roman" w:cs="Times New Roman"/>
-                <w:sz w:val="26"/>
-                <w:szCs w:val="26"/>
-              </w:rPr>
-              <w:t xml:space="preserve"> </w:t>
-            </w:r>
-            <w:proofErr w:type="spellStart"/>
-            <w:r>
-              <w:rPr>
-                <w:rFonts w:ascii="Times New Roman" w:hAnsi="Times New Roman" w:cs="Times New Roman"/>
-                <w:sz w:val="26"/>
-                <w:szCs w:val="26"/>
-              </w:rPr>
-              <w:t>lớp</w:t>
-            </w:r>
-            <w:proofErr w:type="spellEnd"/>
-            <w:r>
-              <w:rPr>
-                <w:rFonts w:ascii="Times New Roman" w:hAnsi="Times New Roman" w:cs="Times New Roman"/>
-                <w:sz w:val="26"/>
-                <w:szCs w:val="26"/>
-              </w:rPr>
-              <w:t xml:space="preserve"> </w:t>
-            </w:r>
-            <w:proofErr w:type="spellStart"/>
-            <w:r>
-              <w:rPr>
-                <w:rFonts w:ascii="Times New Roman" w:hAnsi="Times New Roman" w:cs="Times New Roman"/>
-                <w:sz w:val="26"/>
-                <w:szCs w:val="26"/>
-              </w:rPr>
-              <w:t>thao</w:t>
-            </w:r>
-            <w:proofErr w:type="spellEnd"/>
-            <w:r>
-              <w:rPr>
-                <w:rFonts w:ascii="Times New Roman" w:hAnsi="Times New Roman" w:cs="Times New Roman"/>
-                <w:sz w:val="26"/>
-                <w:szCs w:val="26"/>
-              </w:rPr>
-              <w:t xml:space="preserve"> </w:t>
-            </w:r>
-            <w:proofErr w:type="spellStart"/>
-            <w:r>
-              <w:rPr>
-                <w:rFonts w:ascii="Times New Roman" w:hAnsi="Times New Roman" w:cs="Times New Roman"/>
-                <w:sz w:val="26"/>
-                <w:szCs w:val="26"/>
-              </w:rPr>
-              <w:t>tác</w:t>
-            </w:r>
-            <w:proofErr w:type="spellEnd"/>
-            <w:r>
-              <w:rPr>
-                <w:rFonts w:ascii="Times New Roman" w:hAnsi="Times New Roman" w:cs="Times New Roman"/>
-                <w:sz w:val="26"/>
-                <w:szCs w:val="26"/>
-              </w:rPr>
-              <w:t xml:space="preserve"> insert, delete, update, select</w:t>
+              <w:t>Cho phép các lớp thao tác insert, delete, update, select</w:t>
             </w:r>
           </w:p>
         </w:tc>
@@ -1676,8 +1142,10 @@
                 <w:sz w:val="26"/>
                 <w:szCs w:val="26"/>
               </w:rPr>
-              <w:t>50%</w:t>
+              <w:t>60%</w:t>
             </w:r>
+            <w:bookmarkStart w:id="6" w:name="_GoBack"/>
+            <w:bookmarkEnd w:id="6"/>
           </w:p>
         </w:tc>
       </w:tr>
@@ -1692,7 +1160,7 @@
           </w:tcPr>
           <w:p>
             <w:pPr>
-              <w:pStyle w:val="ListParagraph"/>
+              <w:pStyle w:val="oancuaDanhsach"/>
               <w:numPr>
                 <w:ilvl w:val="0"/>
                 <w:numId w:val="30"/>
@@ -1703,329 +1171,13 @@
                 <w:szCs w:val="26"/>
               </w:rPr>
             </w:pPr>
-            <w:proofErr w:type="spellStart"/>
             <w:r>
               <w:rPr>
                 <w:rFonts w:ascii="Times New Roman" w:hAnsi="Times New Roman" w:cs="Times New Roman"/>
                 <w:sz w:val="26"/>
                 <w:szCs w:val="26"/>
               </w:rPr>
-              <w:t>Kiểm</w:t>
-            </w:r>
-            <w:proofErr w:type="spellEnd"/>
-            <w:r>
-              <w:rPr>
-                <w:rFonts w:ascii="Times New Roman" w:hAnsi="Times New Roman" w:cs="Times New Roman"/>
-                <w:sz w:val="26"/>
-                <w:szCs w:val="26"/>
-              </w:rPr>
-              <w:t xml:space="preserve"> </w:t>
-            </w:r>
-            <w:proofErr w:type="spellStart"/>
-            <w:r>
-              <w:rPr>
-                <w:rFonts w:ascii="Times New Roman" w:hAnsi="Times New Roman" w:cs="Times New Roman"/>
-                <w:sz w:val="26"/>
-                <w:szCs w:val="26"/>
-              </w:rPr>
-              <w:t>tra</w:t>
-            </w:r>
-            <w:proofErr w:type="spellEnd"/>
-            <w:r>
-              <w:rPr>
-                <w:rFonts w:ascii="Times New Roman" w:hAnsi="Times New Roman" w:cs="Times New Roman"/>
-                <w:sz w:val="26"/>
-                <w:szCs w:val="26"/>
-              </w:rPr>
-              <w:t xml:space="preserve"> </w:t>
-            </w:r>
-            <w:proofErr w:type="spellStart"/>
-            <w:r>
-              <w:rPr>
-                <w:rFonts w:ascii="Times New Roman" w:hAnsi="Times New Roman" w:cs="Times New Roman"/>
-                <w:sz w:val="26"/>
-                <w:szCs w:val="26"/>
-              </w:rPr>
-              <w:t>các</w:t>
-            </w:r>
-            <w:proofErr w:type="spellEnd"/>
-            <w:r>
-              <w:rPr>
-                <w:rFonts w:ascii="Times New Roman" w:hAnsi="Times New Roman" w:cs="Times New Roman"/>
-                <w:sz w:val="26"/>
-                <w:szCs w:val="26"/>
-              </w:rPr>
-              <w:t xml:space="preserve"> </w:t>
-            </w:r>
-            <w:proofErr w:type="spellStart"/>
-            <w:r>
-              <w:rPr>
-                <w:rFonts w:ascii="Times New Roman" w:hAnsi="Times New Roman" w:cs="Times New Roman"/>
-                <w:sz w:val="26"/>
-                <w:szCs w:val="26"/>
-              </w:rPr>
-              <w:t>thuộc</w:t>
-            </w:r>
-            <w:proofErr w:type="spellEnd"/>
-            <w:r>
-              <w:rPr>
-                <w:rFonts w:ascii="Times New Roman" w:hAnsi="Times New Roman" w:cs="Times New Roman"/>
-                <w:sz w:val="26"/>
-                <w:szCs w:val="26"/>
-              </w:rPr>
-              <w:t xml:space="preserve"> </w:t>
-            </w:r>
-            <w:proofErr w:type="spellStart"/>
-            <w:r>
-              <w:rPr>
-                <w:rFonts w:ascii="Times New Roman" w:hAnsi="Times New Roman" w:cs="Times New Roman"/>
-                <w:sz w:val="26"/>
-                <w:szCs w:val="26"/>
-              </w:rPr>
-              <w:t>tính</w:t>
-            </w:r>
-            <w:proofErr w:type="spellEnd"/>
-            <w:r>
-              <w:rPr>
-                <w:rFonts w:ascii="Times New Roman" w:hAnsi="Times New Roman" w:cs="Times New Roman"/>
-                <w:sz w:val="26"/>
-                <w:szCs w:val="26"/>
-              </w:rPr>
-              <w:t xml:space="preserve"> </w:t>
-            </w:r>
-            <w:proofErr w:type="spellStart"/>
-            <w:r>
-              <w:rPr>
-                <w:rFonts w:ascii="Times New Roman" w:hAnsi="Times New Roman" w:cs="Times New Roman"/>
-                <w:sz w:val="26"/>
-                <w:szCs w:val="26"/>
-              </w:rPr>
-              <w:t>người</w:t>
-            </w:r>
-            <w:proofErr w:type="spellEnd"/>
-            <w:r>
-              <w:rPr>
-                <w:rFonts w:ascii="Times New Roman" w:hAnsi="Times New Roman" w:cs="Times New Roman"/>
-                <w:sz w:val="26"/>
-                <w:szCs w:val="26"/>
-              </w:rPr>
-              <w:t xml:space="preserve"> </w:t>
-            </w:r>
-            <w:proofErr w:type="spellStart"/>
-            <w:r>
-              <w:rPr>
-                <w:rFonts w:ascii="Times New Roman" w:hAnsi="Times New Roman" w:cs="Times New Roman"/>
-                <w:sz w:val="26"/>
-                <w:szCs w:val="26"/>
-              </w:rPr>
-              <w:t>trong</w:t>
-            </w:r>
-            <w:proofErr w:type="spellEnd"/>
-            <w:r>
-              <w:rPr>
-                <w:rFonts w:ascii="Times New Roman" w:hAnsi="Times New Roman" w:cs="Times New Roman"/>
-                <w:sz w:val="26"/>
-                <w:szCs w:val="26"/>
-              </w:rPr>
-              <w:t xml:space="preserve"> </w:t>
-            </w:r>
-            <w:proofErr w:type="spellStart"/>
-            <w:r>
-              <w:rPr>
-                <w:rFonts w:ascii="Times New Roman" w:hAnsi="Times New Roman" w:cs="Times New Roman"/>
-                <w:sz w:val="26"/>
-                <w:szCs w:val="26"/>
-              </w:rPr>
-              <w:t>lớp</w:t>
-            </w:r>
-            <w:proofErr w:type="spellEnd"/>
-            <w:r>
-              <w:rPr>
-                <w:rFonts w:ascii="Times New Roman" w:hAnsi="Times New Roman" w:cs="Times New Roman"/>
-                <w:sz w:val="26"/>
-                <w:szCs w:val="26"/>
-              </w:rPr>
-              <w:t xml:space="preserve"> </w:t>
-            </w:r>
-            <w:proofErr w:type="spellStart"/>
-            <w:r>
-              <w:rPr>
-                <w:rFonts w:ascii="Times New Roman" w:hAnsi="Times New Roman" w:cs="Times New Roman"/>
-                <w:sz w:val="26"/>
-                <w:szCs w:val="26"/>
-              </w:rPr>
-              <w:t>người</w:t>
-            </w:r>
-            <w:proofErr w:type="spellEnd"/>
-            <w:r>
-              <w:rPr>
-                <w:rFonts w:ascii="Times New Roman" w:hAnsi="Times New Roman" w:cs="Times New Roman"/>
-                <w:sz w:val="26"/>
-                <w:szCs w:val="26"/>
-              </w:rPr>
-              <w:t xml:space="preserve"> </w:t>
-            </w:r>
-            <w:proofErr w:type="spellStart"/>
-            <w:r>
-              <w:rPr>
-                <w:rFonts w:ascii="Times New Roman" w:hAnsi="Times New Roman" w:cs="Times New Roman"/>
-                <w:sz w:val="26"/>
-                <w:szCs w:val="26"/>
-              </w:rPr>
-              <w:t>dùng</w:t>
-            </w:r>
-            <w:proofErr w:type="spellEnd"/>
-            <w:r>
-              <w:rPr>
-                <w:rFonts w:ascii="Times New Roman" w:hAnsi="Times New Roman" w:cs="Times New Roman"/>
-                <w:sz w:val="26"/>
-                <w:szCs w:val="26"/>
-              </w:rPr>
-              <w:t xml:space="preserve"> </w:t>
-            </w:r>
-            <w:proofErr w:type="spellStart"/>
-            <w:r>
-              <w:rPr>
-                <w:rFonts w:ascii="Times New Roman" w:hAnsi="Times New Roman" w:cs="Times New Roman"/>
-                <w:sz w:val="26"/>
-                <w:szCs w:val="26"/>
-              </w:rPr>
-              <w:t>định</w:t>
-            </w:r>
-            <w:proofErr w:type="spellEnd"/>
-            <w:r>
-              <w:rPr>
-                <w:rFonts w:ascii="Times New Roman" w:hAnsi="Times New Roman" w:cs="Times New Roman"/>
-                <w:sz w:val="26"/>
-                <w:szCs w:val="26"/>
-              </w:rPr>
-              <w:t xml:space="preserve"> </w:t>
-            </w:r>
-            <w:proofErr w:type="spellStart"/>
-            <w:r>
-              <w:rPr>
-                <w:rFonts w:ascii="Times New Roman" w:hAnsi="Times New Roman" w:cs="Times New Roman"/>
-                <w:sz w:val="26"/>
-                <w:szCs w:val="26"/>
-              </w:rPr>
-              <w:t>nghĩa</w:t>
-            </w:r>
-            <w:proofErr w:type="spellEnd"/>
-            <w:r>
-              <w:rPr>
-                <w:rFonts w:ascii="Times New Roman" w:hAnsi="Times New Roman" w:cs="Times New Roman"/>
-                <w:sz w:val="26"/>
-                <w:szCs w:val="26"/>
-              </w:rPr>
-              <w:t xml:space="preserve"> </w:t>
-            </w:r>
-            <w:proofErr w:type="spellStart"/>
-            <w:r>
-              <w:rPr>
-                <w:rFonts w:ascii="Times New Roman" w:hAnsi="Times New Roman" w:cs="Times New Roman"/>
-                <w:sz w:val="26"/>
-                <w:szCs w:val="26"/>
-              </w:rPr>
-              <w:t>phù</w:t>
-            </w:r>
-            <w:proofErr w:type="spellEnd"/>
-            <w:r>
-              <w:rPr>
-                <w:rFonts w:ascii="Times New Roman" w:hAnsi="Times New Roman" w:cs="Times New Roman"/>
-                <w:sz w:val="26"/>
-                <w:szCs w:val="26"/>
-              </w:rPr>
-              <w:t xml:space="preserve"> </w:t>
-            </w:r>
-            <w:proofErr w:type="spellStart"/>
-            <w:r>
-              <w:rPr>
-                <w:rFonts w:ascii="Times New Roman" w:hAnsi="Times New Roman" w:cs="Times New Roman"/>
-                <w:sz w:val="26"/>
-                <w:szCs w:val="26"/>
-              </w:rPr>
-              <w:t>hợp</w:t>
-            </w:r>
-            <w:proofErr w:type="spellEnd"/>
-            <w:r>
-              <w:rPr>
-                <w:rFonts w:ascii="Times New Roman" w:hAnsi="Times New Roman" w:cs="Times New Roman"/>
-                <w:sz w:val="26"/>
-                <w:szCs w:val="26"/>
-              </w:rPr>
-              <w:t xml:space="preserve"> </w:t>
-            </w:r>
-            <w:proofErr w:type="spellStart"/>
-            <w:r>
-              <w:rPr>
-                <w:rFonts w:ascii="Times New Roman" w:hAnsi="Times New Roman" w:cs="Times New Roman"/>
-                <w:sz w:val="26"/>
-                <w:szCs w:val="26"/>
-              </w:rPr>
-              <w:t>với</w:t>
-            </w:r>
-            <w:proofErr w:type="spellEnd"/>
-            <w:r>
-              <w:rPr>
-                <w:rFonts w:ascii="Times New Roman" w:hAnsi="Times New Roman" w:cs="Times New Roman"/>
-                <w:sz w:val="26"/>
-                <w:szCs w:val="26"/>
-              </w:rPr>
-              <w:t xml:space="preserve"> </w:t>
-            </w:r>
-            <w:proofErr w:type="spellStart"/>
-            <w:r>
-              <w:rPr>
-                <w:rFonts w:ascii="Times New Roman" w:hAnsi="Times New Roman" w:cs="Times New Roman"/>
-                <w:sz w:val="26"/>
-                <w:szCs w:val="26"/>
-              </w:rPr>
-              <w:t>bảng</w:t>
-            </w:r>
-            <w:proofErr w:type="spellEnd"/>
-            <w:r>
-              <w:rPr>
-                <w:rFonts w:ascii="Times New Roman" w:hAnsi="Times New Roman" w:cs="Times New Roman"/>
-                <w:sz w:val="26"/>
-                <w:szCs w:val="26"/>
-              </w:rPr>
-              <w:t xml:space="preserve"> </w:t>
-            </w:r>
-            <w:proofErr w:type="spellStart"/>
-            <w:r>
-              <w:rPr>
-                <w:rFonts w:ascii="Times New Roman" w:hAnsi="Times New Roman" w:cs="Times New Roman"/>
-                <w:sz w:val="26"/>
-                <w:szCs w:val="26"/>
-              </w:rPr>
-              <w:t>dữ</w:t>
-            </w:r>
-            <w:proofErr w:type="spellEnd"/>
-            <w:r>
-              <w:rPr>
-                <w:rFonts w:ascii="Times New Roman" w:hAnsi="Times New Roman" w:cs="Times New Roman"/>
-                <w:sz w:val="26"/>
-                <w:szCs w:val="26"/>
-              </w:rPr>
-              <w:t xml:space="preserve"> </w:t>
-            </w:r>
-            <w:proofErr w:type="spellStart"/>
-            <w:r>
-              <w:rPr>
-                <w:rFonts w:ascii="Times New Roman" w:hAnsi="Times New Roman" w:cs="Times New Roman"/>
-                <w:sz w:val="26"/>
-                <w:szCs w:val="26"/>
-              </w:rPr>
-              <w:t>liệu</w:t>
-            </w:r>
-            <w:proofErr w:type="spellEnd"/>
-            <w:r>
-              <w:rPr>
-                <w:rFonts w:ascii="Times New Roman" w:hAnsi="Times New Roman" w:cs="Times New Roman"/>
-                <w:sz w:val="26"/>
-                <w:szCs w:val="26"/>
-              </w:rPr>
-              <w:t xml:space="preserve">. </w:t>
+              <w:t xml:space="preserve">Kiểm tra các thuộc tính người trong lớp người dùng định nghĩa phù hợp với bảng dữ liệu. </w:t>
             </w:r>
           </w:p>
         </w:tc>
@@ -2142,7 +1294,7 @@
 <w:ftr xmlns:wpc="http://schemas.microsoft.com/office/word/2010/wordprocessingCanvas" xmlns:cx="http://schemas.microsoft.com/office/drawing/2014/chartex" xmlns:cx1="http://schemas.microsoft.com/office/drawing/2015/9/8/chartex" xmlns:cx2="http://schemas.microsoft.com/office/drawing/2015/10/21/chartex" xmlns:cx3="http://schemas.microsoft.com/office/drawing/2016/5/9/chartex" xmlns:cx4="http://schemas.microsoft.com/office/drawing/2016/5/10/chartex" xmlns:cx5="http://schemas.microsoft.com/office/drawing/2016/5/11/chartex" xmlns:cx6="http://schemas.microsoft.com/office/drawing/2016/5/12/chartex" xmlns:cx7="http://schemas.microsoft.com/office/drawing/2016/5/13/chartex" xmlns:cx8="http://schemas.microsoft.com/office/drawing/2016/5/14/chartex" xmlns:mc="http://schemas.openxmlformats.org/markup-compatibility/2006" xmlns:aink="http://schemas.microsoft.com/office/drawing/2016/ink" xmlns:am3d="http://schemas.microsoft.com/office/drawing/2017/model3d" xmlns:o="urn:schemas-microsoft-com:office:office" xmlns:r="http://schemas.openxmlformats.org/officeDocument/2006/relationships" xmlns:m="http://schemas.openxmlformats.org/officeDocument/2006/math" xmlns:v="urn:schemas-microsoft-com:vml" xmlns:wp14="http://schemas.microsoft.com/office/word/2010/wordprocessingDrawing" xmlns:wp="http://schemas.openxmlformats.org/drawingml/2006/wordprocessingDrawing" xmlns:w10="urn:schemas-microsoft-com:office:word" xmlns:w="http://schemas.openxmlformats.org/wordprocessingml/2006/main" xmlns:w14="http://schemas.microsoft.com/office/word/2010/wordml" xmlns:w15="http://schemas.microsoft.com/office/word/2012/wordml" xmlns:w16cid="http://schemas.microsoft.com/office/word/2016/wordml/cid" xmlns:w16se="http://schemas.microsoft.com/office/word/2015/wordml/symex" xmlns:wpg="http://schemas.microsoft.com/office/word/2010/wordprocessingGroup" xmlns:wpi="http://schemas.microsoft.com/office/word/2010/wordprocessingInk" xmlns:wne="http://schemas.microsoft.com/office/word/2006/wordml" xmlns:wps="http://schemas.microsoft.com/office/word/2010/wordprocessingShape" mc:Ignorable="w14 w15 w16se w16cid wp14">
   <w:p>
     <w:pPr>
-      <w:pStyle w:val="Footer"/>
+      <w:pStyle w:val="Chntrang"/>
     </w:pPr>
     <w:r>
       <w:t xml:space="preserve">Page </w:t>
@@ -2160,7 +1312,7 @@
       <w:rPr>
         <w:noProof/>
       </w:rPr>
-      <w:t>2</w:t>
+      <w:t>1</w:t>
     </w:r>
     <w:r>
       <w:fldChar w:fldCharType="end"/>
@@ -2203,7 +1355,7 @@
     <w:lvl w:ilvl="0">
       <w:start w:val="1"/>
       <w:numFmt w:val="decimal"/>
-      <w:pStyle w:val="ListNumber"/>
+      <w:pStyle w:val="Sudong"/>
       <w:lvlText w:val="%1."/>
       <w:lvlJc w:val="left"/>
       <w:pPr>
@@ -2221,7 +1373,7 @@
     <w:lvl w:ilvl="0">
       <w:start w:val="1"/>
       <w:numFmt w:val="bullet"/>
-      <w:pStyle w:val="ListBullet"/>
+      <w:pStyle w:val="Duudong"/>
       <w:lvlText w:val="−"/>
       <w:lvlJc w:val="left"/>
       <w:pPr>
@@ -4926,6 +4078,7 @@
     <w:lsdException w:name="HTML Sample" w:semiHidden="1" w:unhideWhenUsed="1"/>
     <w:lsdException w:name="HTML Typewriter" w:semiHidden="1" w:unhideWhenUsed="1"/>
     <w:lsdException w:name="HTML Variable" w:semiHidden="1" w:unhideWhenUsed="1"/>
+    <w:lsdException w:name="Normal Table" w:semiHidden="1" w:unhideWhenUsed="1"/>
     <w:lsdException w:name="annotation subject" w:semiHidden="1" w:unhideWhenUsed="1"/>
     <w:lsdException w:name="No List" w:semiHidden="1" w:unhideWhenUsed="1"/>
     <w:lsdException w:name="Outline List 1" w:semiHidden="1" w:unhideWhenUsed="1"/>
@@ -4969,8 +4122,10 @@
     <w:lsdException w:name="Table Elegant" w:semiHidden="1" w:unhideWhenUsed="1"/>
     <w:lsdException w:name="Table Professional" w:semiHidden="1" w:unhideWhenUsed="1"/>
     <w:lsdException w:name="Table Subtle 1" w:semiHidden="1" w:unhideWhenUsed="1"/>
+    <w:lsdException w:name="Table Subtle 2" w:semiHidden="1" w:unhideWhenUsed="1"/>
     <w:lsdException w:name="Table Web 1" w:semiHidden="1" w:unhideWhenUsed="1"/>
     <w:lsdException w:name="Table Web 2" w:semiHidden="1" w:unhideWhenUsed="1"/>
+    <w:lsdException w:name="Table Web 3" w:semiHidden="1" w:unhideWhenUsed="1"/>
     <w:lsdException w:name="Balloon Text" w:semiHidden="1" w:unhideWhenUsed="1"/>
     <w:lsdException w:name="Table Grid" w:uiPriority="59"/>
     <w:lsdException w:name="Table Theme" w:semiHidden="1" w:unhideWhenUsed="1"/>
@@ -5194,15 +4349,15 @@
     <w:lsdException w:name="Hashtag" w:semiHidden="1" w:unhideWhenUsed="1"/>
     <w:lsdException w:name="Unresolved Mention" w:semiHidden="1" w:unhideWhenUsed="1"/>
   </w:latentStyles>
-  <w:style w:type="paragraph" w:default="1" w:styleId="Normal">
+  <w:style w:type="paragraph" w:default="1" w:styleId="Binhthng">
     <w:name w:val="Normal"/>
     <w:qFormat/>
   </w:style>
-  <w:style w:type="paragraph" w:styleId="Heading1">
+  <w:style w:type="paragraph" w:styleId="u1">
     <w:name w:val="heading 1"/>
-    <w:basedOn w:val="Normal"/>
-    <w:next w:val="Normal"/>
-    <w:link w:val="Heading1Char"/>
+    <w:basedOn w:val="Binhthng"/>
+    <w:next w:val="Binhthng"/>
+    <w:link w:val="u1Char"/>
     <w:uiPriority w:val="1"/>
     <w:qFormat/>
     <w:pPr>
@@ -5217,11 +4372,11 @@
       <w:sz w:val="30"/>
     </w:rPr>
   </w:style>
-  <w:style w:type="paragraph" w:styleId="Heading2">
+  <w:style w:type="paragraph" w:styleId="u2">
     <w:name w:val="heading 2"/>
-    <w:basedOn w:val="Normal"/>
-    <w:next w:val="Normal"/>
-    <w:link w:val="Heading2Char"/>
+    <w:basedOn w:val="Binhthng"/>
+    <w:next w:val="Binhthng"/>
+    <w:link w:val="u2Char"/>
     <w:uiPriority w:val="1"/>
     <w:unhideWhenUsed/>
     <w:qFormat/>
@@ -5238,11 +4393,11 @@
       <w:sz w:val="22"/>
     </w:rPr>
   </w:style>
-  <w:style w:type="paragraph" w:styleId="Heading3">
+  <w:style w:type="paragraph" w:styleId="u3">
     <w:name w:val="heading 3"/>
-    <w:basedOn w:val="Normal"/>
-    <w:next w:val="Normal"/>
-    <w:link w:val="Heading3Char"/>
+    <w:basedOn w:val="Binhthng"/>
+    <w:next w:val="Binhthng"/>
+    <w:link w:val="u3Char"/>
     <w:uiPriority w:val="1"/>
     <w:unhideWhenUsed/>
     <w:qFormat/>
@@ -5258,11 +4413,11 @@
       <w:sz w:val="22"/>
     </w:rPr>
   </w:style>
-  <w:style w:type="paragraph" w:styleId="Heading4">
+  <w:style w:type="paragraph" w:styleId="u4">
     <w:name w:val="heading 4"/>
-    <w:basedOn w:val="Normal"/>
-    <w:next w:val="Normal"/>
-    <w:link w:val="Heading4Char"/>
+    <w:basedOn w:val="Binhthng"/>
+    <w:next w:val="Binhthng"/>
+    <w:link w:val="u4Char"/>
     <w:uiPriority w:val="9"/>
     <w:semiHidden/>
     <w:unhideWhenUsed/>
@@ -5280,11 +4435,11 @@
       <w:color w:val="00A0B8" w:themeColor="accent1"/>
     </w:rPr>
   </w:style>
-  <w:style w:type="paragraph" w:styleId="Heading5">
+  <w:style w:type="paragraph" w:styleId="u5">
     <w:name w:val="heading 5"/>
-    <w:basedOn w:val="Normal"/>
-    <w:next w:val="Normal"/>
-    <w:link w:val="Heading5Char"/>
+    <w:basedOn w:val="Binhthng"/>
+    <w:next w:val="Binhthng"/>
+    <w:link w:val="u5Char"/>
     <w:uiPriority w:val="9"/>
     <w:semiHidden/>
     <w:unhideWhenUsed/>
@@ -5300,11 +4455,11 @@
       <w:color w:val="00505C" w:themeColor="accent1" w:themeShade="80"/>
     </w:rPr>
   </w:style>
-  <w:style w:type="paragraph" w:styleId="Heading6">
+  <w:style w:type="paragraph" w:styleId="u6">
     <w:name w:val="heading 6"/>
-    <w:basedOn w:val="Normal"/>
-    <w:next w:val="Normal"/>
-    <w:link w:val="Heading6Char"/>
+    <w:basedOn w:val="Binhthng"/>
+    <w:next w:val="Binhthng"/>
+    <w:link w:val="u6Char"/>
     <w:uiPriority w:val="9"/>
     <w:semiHidden/>
     <w:unhideWhenUsed/>
@@ -5322,13 +4477,13 @@
       <w:color w:val="004F5B" w:themeColor="accent1" w:themeShade="7F"/>
     </w:rPr>
   </w:style>
-  <w:style w:type="character" w:default="1" w:styleId="DefaultParagraphFont">
+  <w:style w:type="character" w:default="1" w:styleId="Phngmcinhcuaoanvn">
     <w:name w:val="Default Paragraph Font"/>
     <w:uiPriority w:val="1"/>
     <w:semiHidden/>
     <w:unhideWhenUsed/>
   </w:style>
-  <w:style w:type="table" w:default="1" w:styleId="TableNormal">
+  <w:style w:type="table" w:default="1" w:styleId="BangThngthng">
     <w:name w:val="Normal Table"/>
     <w:uiPriority w:val="99"/>
     <w:semiHidden/>
@@ -5343,15 +4498,15 @@
       </w:tblCellMar>
     </w:tblPr>
   </w:style>
-  <w:style w:type="numbering" w:default="1" w:styleId="NoList">
+  <w:style w:type="numbering" w:default="1" w:styleId="Khngco">
     <w:name w:val="No List"/>
     <w:uiPriority w:val="99"/>
     <w:semiHidden/>
     <w:unhideWhenUsed/>
   </w:style>
-  <w:style w:type="table" w:styleId="LightShading">
+  <w:style w:type="table" w:styleId="TnnMausang">
     <w:name w:val="Light Shading"/>
-    <w:basedOn w:val="TableNormal"/>
+    <w:basedOn w:val="BangThngthng"/>
     <w:uiPriority w:val="60"/>
     <w:pPr>
       <w:spacing w:before="40" w:after="40" w:line="240" w:lineRule="auto"/>
@@ -5452,7 +4607,7 @@
   </w:style>
   <w:style w:type="paragraph" w:customStyle="1" w:styleId="ContactInfo">
     <w:name w:val="Contact Info"/>
-    <w:basedOn w:val="Normal"/>
+    <w:basedOn w:val="Binhthng"/>
     <w:uiPriority w:val="99"/>
     <w:qFormat/>
     <w:pPr>
@@ -5460,10 +4615,10 @@
       <w:jc w:val="center"/>
     </w:pPr>
   </w:style>
-  <w:style w:type="character" w:customStyle="1" w:styleId="Heading1Char">
-    <w:name w:val="Heading 1 Char"/>
-    <w:basedOn w:val="DefaultParagraphFont"/>
-    <w:link w:val="Heading1"/>
+  <w:style w:type="character" w:customStyle="1" w:styleId="u1Char">
+    <w:name w:val="Đầu đề 1 Char"/>
+    <w:basedOn w:val="Phngmcinhcuaoanvn"/>
+    <w:link w:val="u1"/>
     <w:uiPriority w:val="1"/>
     <w:rPr>
       <w:rFonts w:asciiTheme="majorHAnsi" w:eastAsiaTheme="majorEastAsia" w:hAnsiTheme="majorHAnsi" w:cstheme="majorBidi"/>
@@ -5471,10 +4626,10 @@
       <w:sz w:val="30"/>
     </w:rPr>
   </w:style>
-  <w:style w:type="character" w:customStyle="1" w:styleId="Heading2Char">
-    <w:name w:val="Heading 2 Char"/>
-    <w:basedOn w:val="DefaultParagraphFont"/>
-    <w:link w:val="Heading2"/>
+  <w:style w:type="character" w:customStyle="1" w:styleId="u2Char">
+    <w:name w:val="Đầu đề 2 Char"/>
+    <w:basedOn w:val="Phngmcinhcuaoanvn"/>
+    <w:link w:val="u2"/>
     <w:uiPriority w:val="1"/>
     <w:rPr>
       <w:rFonts w:asciiTheme="majorHAnsi" w:eastAsiaTheme="majorEastAsia" w:hAnsiTheme="majorHAnsi" w:cstheme="majorBidi"/>
@@ -5483,10 +4638,10 @@
       <w:sz w:val="22"/>
     </w:rPr>
   </w:style>
-  <w:style w:type="character" w:customStyle="1" w:styleId="Heading3Char">
-    <w:name w:val="Heading 3 Char"/>
-    <w:basedOn w:val="DefaultParagraphFont"/>
-    <w:link w:val="Heading3"/>
+  <w:style w:type="character" w:customStyle="1" w:styleId="u3Char">
+    <w:name w:val="Đầu đề 3 Char"/>
+    <w:basedOn w:val="Phngmcinhcuaoanvn"/>
+    <w:link w:val="u3"/>
     <w:uiPriority w:val="1"/>
     <w:rPr>
       <w:rFonts w:asciiTheme="majorHAnsi" w:eastAsiaTheme="majorEastAsia" w:hAnsiTheme="majorHAnsi" w:cstheme="majorBidi"/>
@@ -5494,10 +4649,10 @@
       <w:sz w:val="22"/>
     </w:rPr>
   </w:style>
-  <w:style w:type="character" w:customStyle="1" w:styleId="Heading4Char">
-    <w:name w:val="Heading 4 Char"/>
-    <w:basedOn w:val="DefaultParagraphFont"/>
-    <w:link w:val="Heading4"/>
+  <w:style w:type="character" w:customStyle="1" w:styleId="u4Char">
+    <w:name w:val="Đầu đề 4 Char"/>
+    <w:basedOn w:val="Phngmcinhcuaoanvn"/>
+    <w:link w:val="u4"/>
     <w:uiPriority w:val="9"/>
     <w:semiHidden/>
     <w:rPr>
@@ -5507,10 +4662,10 @@
       <w:color w:val="00A0B8" w:themeColor="accent1"/>
     </w:rPr>
   </w:style>
-  <w:style w:type="character" w:customStyle="1" w:styleId="Heading5Char">
-    <w:name w:val="Heading 5 Char"/>
-    <w:basedOn w:val="DefaultParagraphFont"/>
-    <w:link w:val="Heading5"/>
+  <w:style w:type="character" w:customStyle="1" w:styleId="u5Char">
+    <w:name w:val="Đầu đề 5 Char"/>
+    <w:basedOn w:val="Phngmcinhcuaoanvn"/>
+    <w:link w:val="u5"/>
     <w:uiPriority w:val="9"/>
     <w:semiHidden/>
     <w:rPr>
@@ -5518,10 +4673,10 @@
       <w:color w:val="00505C" w:themeColor="accent1" w:themeShade="80"/>
     </w:rPr>
   </w:style>
-  <w:style w:type="character" w:customStyle="1" w:styleId="Heading6Char">
-    <w:name w:val="Heading 6 Char"/>
-    <w:basedOn w:val="DefaultParagraphFont"/>
-    <w:link w:val="Heading6"/>
+  <w:style w:type="character" w:customStyle="1" w:styleId="u6Char">
+    <w:name w:val="Đầu đề 6 Char"/>
+    <w:basedOn w:val="Phngmcinhcuaoanvn"/>
+    <w:link w:val="u6"/>
     <w:uiPriority w:val="9"/>
     <w:semiHidden/>
     <w:rPr>
@@ -5531,10 +4686,10 @@
       <w:color w:val="004F5B" w:themeColor="accent1" w:themeShade="7F"/>
     </w:rPr>
   </w:style>
-  <w:style w:type="paragraph" w:styleId="Caption">
+  <w:style w:type="paragraph" w:styleId="Chuthich">
     <w:name w:val="caption"/>
-    <w:basedOn w:val="Normal"/>
-    <w:next w:val="Normal"/>
+    <w:basedOn w:val="Binhthng"/>
+    <w:next w:val="Binhthng"/>
     <w:uiPriority w:val="10"/>
     <w:unhideWhenUsed/>
     <w:qFormat/>
@@ -5546,9 +4701,9 @@
       <w:iCs/>
     </w:rPr>
   </w:style>
-  <w:style w:type="paragraph" w:styleId="ListBullet">
+  <w:style w:type="paragraph" w:styleId="Duudong">
     <w:name w:val="List Bullet"/>
-    <w:basedOn w:val="Normal"/>
+    <w:basedOn w:val="Binhthng"/>
     <w:uiPriority w:val="1"/>
     <w:unhideWhenUsed/>
     <w:qFormat/>
@@ -5558,9 +4713,9 @@
       </w:numPr>
     </w:pPr>
   </w:style>
-  <w:style w:type="paragraph" w:styleId="ListNumber">
+  <w:style w:type="paragraph" w:styleId="Sudong">
     <w:name w:val="List Number"/>
-    <w:basedOn w:val="Normal"/>
+    <w:basedOn w:val="Binhthng"/>
     <w:uiPriority w:val="1"/>
     <w:unhideWhenUsed/>
     <w:qFormat/>
@@ -5571,11 +4726,11 @@
       <w:contextualSpacing/>
     </w:pPr>
   </w:style>
-  <w:style w:type="paragraph" w:styleId="Title">
+  <w:style w:type="paragraph" w:styleId="Tiu">
     <w:name w:val="Title"/>
-    <w:basedOn w:val="Normal"/>
-    <w:next w:val="Normal"/>
-    <w:link w:val="TitleChar"/>
+    <w:basedOn w:val="Binhthng"/>
+    <w:next w:val="Binhthng"/>
+    <w:link w:val="TiuChar"/>
     <w:uiPriority w:val="10"/>
     <w:unhideWhenUsed/>
     <w:qFormat/>
@@ -5591,10 +4746,10 @@
       <w:sz w:val="60"/>
     </w:rPr>
   </w:style>
-  <w:style w:type="character" w:customStyle="1" w:styleId="TitleChar">
-    <w:name w:val="Title Char"/>
-    <w:basedOn w:val="DefaultParagraphFont"/>
-    <w:link w:val="Title"/>
+  <w:style w:type="character" w:customStyle="1" w:styleId="TiuChar">
+    <w:name w:val="Tiêu đề Char"/>
+    <w:basedOn w:val="Phngmcinhcuaoanvn"/>
+    <w:link w:val="Tiu"/>
     <w:uiPriority w:val="10"/>
     <w:rPr>
       <w:rFonts w:asciiTheme="majorHAnsi" w:eastAsiaTheme="majorEastAsia" w:hAnsiTheme="majorHAnsi" w:cstheme="majorBidi"/>
@@ -5603,11 +4758,11 @@
       <w:sz w:val="60"/>
     </w:rPr>
   </w:style>
-  <w:style w:type="paragraph" w:styleId="Subtitle">
+  <w:style w:type="paragraph" w:styleId="Tiuphu">
     <w:name w:val="Subtitle"/>
-    <w:basedOn w:val="Normal"/>
-    <w:next w:val="Normal"/>
-    <w:link w:val="SubtitleChar"/>
+    <w:basedOn w:val="Binhthng"/>
+    <w:next w:val="Binhthng"/>
+    <w:link w:val="TiuphuChar"/>
     <w:uiPriority w:val="11"/>
     <w:unhideWhenUsed/>
     <w:qFormat/>
@@ -5624,10 +4779,10 @@
       <w:sz w:val="26"/>
     </w:rPr>
   </w:style>
-  <w:style w:type="character" w:customStyle="1" w:styleId="SubtitleChar">
-    <w:name w:val="Subtitle Char"/>
-    <w:basedOn w:val="DefaultParagraphFont"/>
-    <w:link w:val="Subtitle"/>
+  <w:style w:type="character" w:customStyle="1" w:styleId="TiuphuChar">
+    <w:name w:val="Tiêu đề phụ Char"/>
+    <w:basedOn w:val="Phngmcinhcuaoanvn"/>
+    <w:link w:val="Tiuphu"/>
     <w:uiPriority w:val="11"/>
     <w:rPr>
       <w:rFonts w:asciiTheme="majorHAnsi" w:eastAsiaTheme="majorEastAsia" w:hAnsiTheme="majorHAnsi" w:cstheme="majorBidi"/>
@@ -5635,9 +4790,9 @@
       <w:sz w:val="26"/>
     </w:rPr>
   </w:style>
-  <w:style w:type="character" w:styleId="Emphasis">
+  <w:style w:type="character" w:styleId="Nhnmanh">
     <w:name w:val="Emphasis"/>
-    <w:basedOn w:val="DefaultParagraphFont"/>
+    <w:basedOn w:val="Phngmcinhcuaoanvn"/>
     <w:uiPriority w:val="10"/>
     <w:unhideWhenUsed/>
     <w:qFormat/>
@@ -5647,9 +4802,9 @@
       <w:color w:val="007789" w:themeColor="accent1" w:themeShade="BF"/>
     </w:rPr>
   </w:style>
-  <w:style w:type="paragraph" w:styleId="NoSpacing">
+  <w:style w:type="paragraph" w:styleId="KhngDncch">
     <w:name w:val="No Spacing"/>
-    <w:link w:val="NoSpacingChar"/>
+    <w:link w:val="KhngDncchChar"/>
     <w:uiPriority w:val="1"/>
     <w:unhideWhenUsed/>
     <w:qFormat/>
@@ -5660,21 +4815,21 @@
       <w:color w:val="auto"/>
     </w:rPr>
   </w:style>
-  <w:style w:type="character" w:customStyle="1" w:styleId="NoSpacingChar">
-    <w:name w:val="No Spacing Char"/>
-    <w:basedOn w:val="DefaultParagraphFont"/>
-    <w:link w:val="NoSpacing"/>
+  <w:style w:type="character" w:customStyle="1" w:styleId="KhngDncchChar">
+    <w:name w:val="Không Dãn cách Char"/>
+    <w:basedOn w:val="Phngmcinhcuaoanvn"/>
+    <w:link w:val="KhngDncch"/>
     <w:uiPriority w:val="1"/>
     <w:rPr>
       <w:rFonts w:asciiTheme="minorHAnsi" w:eastAsiaTheme="minorEastAsia" w:hAnsiTheme="minorHAnsi" w:cstheme="minorBidi"/>
       <w:color w:val="auto"/>
     </w:rPr>
   </w:style>
-  <w:style w:type="paragraph" w:styleId="Quote">
+  <w:style w:type="paragraph" w:styleId="Litrichdn">
     <w:name w:val="Quote"/>
-    <w:basedOn w:val="Normal"/>
-    <w:next w:val="Normal"/>
-    <w:link w:val="QuoteChar"/>
+    <w:basedOn w:val="Binhthng"/>
+    <w:next w:val="Binhthng"/>
+    <w:link w:val="LitrichdnChar"/>
     <w:uiPriority w:val="10"/>
     <w:unhideWhenUsed/>
     <w:qFormat/>
@@ -5696,10 +4851,10 @@
       </w14:textFill>
     </w:rPr>
   </w:style>
-  <w:style w:type="character" w:customStyle="1" w:styleId="QuoteChar">
-    <w:name w:val="Quote Char"/>
-    <w:basedOn w:val="DefaultParagraphFont"/>
-    <w:link w:val="Quote"/>
+  <w:style w:type="character" w:customStyle="1" w:styleId="LitrichdnChar">
+    <w:name w:val="Lời trích dẫn Char"/>
+    <w:basedOn w:val="Phngmcinhcuaoanvn"/>
+    <w:link w:val="Litrichdn"/>
     <w:uiPriority w:val="10"/>
     <w:rPr>
       <w:i/>
@@ -5715,10 +4870,10 @@
       </w14:textFill>
     </w:rPr>
   </w:style>
-  <w:style w:type="paragraph" w:styleId="TOCHeading">
+  <w:style w:type="paragraph" w:styleId="uMucluc">
     <w:name w:val="TOC Heading"/>
-    <w:basedOn w:val="Heading1"/>
-    <w:next w:val="Normal"/>
+    <w:basedOn w:val="u1"/>
+    <w:next w:val="Binhthng"/>
     <w:uiPriority w:val="39"/>
     <w:unhideWhenUsed/>
     <w:qFormat/>
@@ -5727,10 +4882,10 @@
       <w:outlineLvl w:val="9"/>
     </w:pPr>
   </w:style>
-  <w:style w:type="paragraph" w:styleId="Footer">
+  <w:style w:type="paragraph" w:styleId="Chntrang">
     <w:name w:val="footer"/>
-    <w:basedOn w:val="Normal"/>
-    <w:link w:val="FooterChar"/>
+    <w:basedOn w:val="Binhthng"/>
+    <w:link w:val="ChntrangChar"/>
     <w:uiPriority w:val="99"/>
     <w:unhideWhenUsed/>
     <w:pPr>
@@ -5742,20 +4897,20 @@
       <w:sz w:val="16"/>
     </w:rPr>
   </w:style>
-  <w:style w:type="character" w:customStyle="1" w:styleId="FooterChar">
-    <w:name w:val="Footer Char"/>
-    <w:basedOn w:val="DefaultParagraphFont"/>
-    <w:link w:val="Footer"/>
+  <w:style w:type="character" w:customStyle="1" w:styleId="ChntrangChar">
+    <w:name w:val="Chân trang Char"/>
+    <w:basedOn w:val="Phngmcinhcuaoanvn"/>
+    <w:link w:val="Chntrang"/>
     <w:uiPriority w:val="99"/>
     <w:rPr>
       <w:caps/>
       <w:sz w:val="16"/>
     </w:rPr>
   </w:style>
-  <w:style w:type="paragraph" w:styleId="TOC3">
+  <w:style w:type="paragraph" w:styleId="Mucluc3">
     <w:name w:val="toc 3"/>
-    <w:basedOn w:val="Normal"/>
-    <w:next w:val="Normal"/>
+    <w:basedOn w:val="Binhthng"/>
+    <w:next w:val="Binhthng"/>
     <w:autoRedefine/>
     <w:uiPriority w:val="39"/>
     <w:unhideWhenUsed/>
@@ -5768,9 +4923,9 @@
       <w:iCs/>
     </w:rPr>
   </w:style>
-  <w:style w:type="character" w:styleId="Hyperlink">
+  <w:style w:type="character" w:styleId="Siuktni">
     <w:name w:val="Hyperlink"/>
-    <w:basedOn w:val="DefaultParagraphFont"/>
+    <w:basedOn w:val="Phngmcinhcuaoanvn"/>
     <w:uiPriority w:val="99"/>
     <w:unhideWhenUsed/>
     <w:rPr>
@@ -5778,10 +4933,10 @@
       <w:u w:val="single"/>
     </w:rPr>
   </w:style>
-  <w:style w:type="paragraph" w:styleId="TOC1">
+  <w:style w:type="paragraph" w:styleId="Mucluc1">
     <w:name w:val="toc 1"/>
-    <w:basedOn w:val="Normal"/>
-    <w:next w:val="Normal"/>
+    <w:basedOn w:val="Binhthng"/>
+    <w:next w:val="Binhthng"/>
     <w:autoRedefine/>
     <w:uiPriority w:val="39"/>
     <w:unhideWhenUsed/>
@@ -5789,10 +4944,10 @@
       <w:spacing w:after="100"/>
     </w:pPr>
   </w:style>
-  <w:style w:type="paragraph" w:styleId="TOC2">
+  <w:style w:type="paragraph" w:styleId="Mucluc2">
     <w:name w:val="toc 2"/>
-    <w:basedOn w:val="Normal"/>
-    <w:next w:val="Normal"/>
+    <w:basedOn w:val="Binhthng"/>
+    <w:next w:val="Binhthng"/>
     <w:autoRedefine/>
     <w:uiPriority w:val="39"/>
     <w:unhideWhenUsed/>
@@ -5801,10 +4956,10 @@
       <w:ind w:left="200"/>
     </w:pPr>
   </w:style>
-  <w:style w:type="paragraph" w:styleId="BalloonText">
+  <w:style w:type="paragraph" w:styleId="Bongchuthich">
     <w:name w:val="Balloon Text"/>
-    <w:basedOn w:val="Normal"/>
-    <w:link w:val="BalloonTextChar"/>
+    <w:basedOn w:val="Binhthng"/>
+    <w:link w:val="BongchuthichChar"/>
     <w:uiPriority w:val="99"/>
     <w:semiHidden/>
     <w:unhideWhenUsed/>
@@ -5816,10 +4971,10 @@
       <w:sz w:val="16"/>
     </w:rPr>
   </w:style>
-  <w:style w:type="character" w:customStyle="1" w:styleId="BalloonTextChar">
-    <w:name w:val="Balloon Text Char"/>
-    <w:basedOn w:val="DefaultParagraphFont"/>
-    <w:link w:val="BalloonText"/>
+  <w:style w:type="character" w:customStyle="1" w:styleId="BongchuthichChar">
+    <w:name w:val="Bóng chú thích Char"/>
+    <w:basedOn w:val="Phngmcinhcuaoanvn"/>
+    <w:link w:val="Bongchuthich"/>
     <w:uiPriority w:val="99"/>
     <w:semiHidden/>
     <w:rPr>
@@ -5827,41 +4982,41 @@
       <w:sz w:val="16"/>
     </w:rPr>
   </w:style>
-  <w:style w:type="paragraph" w:styleId="Bibliography">
+  <w:style w:type="paragraph" w:styleId="DanhmucTailiuThamkhao">
     <w:name w:val="Bibliography"/>
-    <w:basedOn w:val="Normal"/>
-    <w:next w:val="Normal"/>
+    <w:basedOn w:val="Binhthng"/>
+    <w:next w:val="Binhthng"/>
     <w:uiPriority w:val="39"/>
     <w:unhideWhenUsed/>
   </w:style>
-  <w:style w:type="paragraph" w:styleId="Header">
+  <w:style w:type="paragraph" w:styleId="utrang">
     <w:name w:val="header"/>
-    <w:basedOn w:val="Normal"/>
-    <w:link w:val="HeaderChar"/>
+    <w:basedOn w:val="Binhthng"/>
+    <w:link w:val="utrangChar"/>
     <w:uiPriority w:val="99"/>
     <w:unhideWhenUsed/>
     <w:pPr>
       <w:spacing w:before="0" w:after="0" w:line="240" w:lineRule="auto"/>
     </w:pPr>
   </w:style>
-  <w:style w:type="character" w:customStyle="1" w:styleId="HeaderChar">
-    <w:name w:val="Header Char"/>
-    <w:basedOn w:val="DefaultParagraphFont"/>
-    <w:link w:val="Header"/>
+  <w:style w:type="character" w:customStyle="1" w:styleId="utrangChar">
+    <w:name w:val="Đầu trang Char"/>
+    <w:basedOn w:val="Phngmcinhcuaoanvn"/>
+    <w:link w:val="utrang"/>
     <w:uiPriority w:val="99"/>
   </w:style>
-  <w:style w:type="paragraph" w:styleId="NormalIndent">
+  <w:style w:type="paragraph" w:styleId="ThutlBinhthng">
     <w:name w:val="Normal Indent"/>
-    <w:basedOn w:val="Normal"/>
+    <w:basedOn w:val="Binhthng"/>
     <w:uiPriority w:val="99"/>
     <w:unhideWhenUsed/>
     <w:pPr>
       <w:ind w:left="720"/>
     </w:pPr>
   </w:style>
-  <w:style w:type="character" w:styleId="PlaceholderText">
+  <w:style w:type="character" w:styleId="VnbanChdanhsn">
     <w:name w:val="Placeholder Text"/>
-    <w:basedOn w:val="DefaultParagraphFont"/>
+    <w:basedOn w:val="Phngmcinhcuaoanvn"/>
     <w:uiPriority w:val="99"/>
     <w:semiHidden/>
     <w:rPr>
@@ -5870,7 +5025,7 @@
   </w:style>
   <w:style w:type="table" w:customStyle="1" w:styleId="ReportTable">
     <w:name w:val="Report Table"/>
-    <w:basedOn w:val="TableNormal"/>
+    <w:basedOn w:val="BangThngthng"/>
     <w:uiPriority w:val="99"/>
     <w:pPr>
       <w:spacing w:before="60" w:after="60" w:line="240" w:lineRule="auto"/>
@@ -5912,9 +5067,9 @@
       </w:pPr>
     </w:tblStylePr>
   </w:style>
-  <w:style w:type="table" w:styleId="TableGrid">
+  <w:style w:type="table" w:styleId="LiBang">
     <w:name w:val="Table Grid"/>
-    <w:basedOn w:val="TableNormal"/>
+    <w:basedOn w:val="BangThngthng"/>
     <w:uiPriority w:val="59"/>
     <w:pPr>
       <w:spacing w:before="0" w:after="0" w:line="240" w:lineRule="auto"/>
@@ -5930,9 +5085,9 @@
       </w:tblBorders>
     </w:tblPr>
   </w:style>
-  <w:style w:type="character" w:styleId="Strong">
+  <w:style w:type="character" w:styleId="Manh">
     <w:name w:val="Strong"/>
-    <w:basedOn w:val="DefaultParagraphFont"/>
+    <w:basedOn w:val="Phngmcinhcuaoanvn"/>
     <w:uiPriority w:val="22"/>
     <w:qFormat/>
     <w:rsid w:val="00274985"/>
@@ -5941,9 +5096,9 @@
       <w:bCs/>
     </w:rPr>
   </w:style>
-  <w:style w:type="paragraph" w:styleId="ListParagraph">
+  <w:style w:type="paragraph" w:styleId="oancuaDanhsach">
     <w:name w:val="List Paragraph"/>
-    <w:basedOn w:val="Normal"/>
+    <w:basedOn w:val="Binhthng"/>
     <w:uiPriority w:val="34"/>
     <w:semiHidden/>
     <w:qFormat/>
@@ -5953,9 +5108,9 @@
       <w:contextualSpacing/>
     </w:pPr>
   </w:style>
-  <w:style w:type="table" w:styleId="GridTable2-Accent3">
+  <w:style w:type="table" w:styleId="BangLi2-Nhnmanh3">
     <w:name w:val="Grid Table 2 Accent 3"/>
-    <w:basedOn w:val="TableNormal"/>
+    <w:basedOn w:val="BangThngthng"/>
     <w:uiPriority w:val="47"/>
     <w:rsid w:val="00951694"/>
     <w:pPr>
@@ -6028,9 +5183,9 @@
       </w:tcPr>
     </w:tblStylePr>
   </w:style>
-  <w:style w:type="table" w:styleId="GridTable4-Accent3">
+  <w:style w:type="table" w:styleId="BangLi4-Nhnmanh3">
     <w:name w:val="Grid Table 4 Accent 3"/>
-    <w:basedOn w:val="TableNormal"/>
+    <w:basedOn w:val="BangThngthng"/>
     <w:uiPriority w:val="49"/>
     <w:rsid w:val="00951694"/>
     <w:pPr>
@@ -6433,7 +5588,7 @@
 </file>
 
 <file path=customXml/itemProps3.xml><?xml version="1.0" encoding="utf-8"?>
-<ds:datastoreItem xmlns:ds="http://schemas.openxmlformats.org/officeDocument/2006/customXml" ds:itemID="{1C1AAD5E-29B1-4EB5-9228-000C5A9BF17E}">
+<ds:datastoreItem xmlns:ds="http://schemas.openxmlformats.org/officeDocument/2006/customXml" ds:itemID="{C40B683B-5A20-4264-906F-60883A95B0BE}">
   <ds:schemaRefs>
     <ds:schemaRef ds:uri="http://schemas.openxmlformats.org/officeDocument/2006/bibliography"/>
   </ds:schemaRefs>

</xml_diff>